<commit_message>
Atlas and Status implementation
</commit_message>
<xml_diff>
--- a/Templates/AtlasTemplate.docx
+++ b/Templates/AtlasTemplate.docx
@@ -3,12 +3,15 @@
 <w:document xmlns:wpc="http://schemas.microsoft.com/office/word/2010/wordprocessingCanvas" xmlns:cx="http://schemas.microsoft.com/office/drawing/2014/chartex" xmlns:cx1="http://schemas.microsoft.com/office/drawing/2015/9/8/chartex" xmlns:cx2="http://schemas.microsoft.com/office/drawing/2015/10/21/chartex" xmlns:cx3="http://schemas.microsoft.com/office/drawing/2016/5/9/chartex" xmlns:cx4="http://schemas.microsoft.com/office/drawing/2016/5/10/chartex" xmlns:cx5="http://schemas.microsoft.com/office/drawing/2016/5/11/chartex" xmlns:cx6="http://schemas.microsoft.com/office/drawing/2016/5/12/chartex" xmlns:cx7="http://schemas.microsoft.com/office/drawing/2016/5/13/chartex" xmlns:cx8="http://schemas.microsoft.com/office/drawing/2016/5/14/chartex" xmlns:mc="http://schemas.openxmlformats.org/markup-compatibility/2006" xmlns:aink="http://schemas.microsoft.com/office/drawing/2016/ink" xmlns:am3d="http://schemas.microsoft.com/office/drawing/2017/model3d" xmlns:o="urn:schemas-microsoft-com:office:office" xmlns:r="http://schemas.openxmlformats.org/officeDocument/2006/relationships" xmlns:m="http://schemas.openxmlformats.org/officeDocument/2006/math" xmlns:v="urn:schemas-microsoft-com:vml" xmlns:wp14="http://schemas.microsoft.com/office/word/2010/wordprocessingDrawing" xmlns:wp="http://schemas.openxmlformats.org/drawingml/2006/wordprocessingDrawing" xmlns:w10="urn:schemas-microsoft-com:office:word" xmlns:w="http://schemas.openxmlformats.org/wordprocessingml/2006/main" xmlns:w14="http://schemas.microsoft.com/office/word/2010/wordml" xmlns:w15="http://schemas.microsoft.com/office/word/2012/wordml" xmlns:w16cid="http://schemas.microsoft.com/office/word/2016/wordml/cid" xmlns:w16se="http://schemas.microsoft.com/office/word/2015/wordml/symex" xmlns:wpg="http://schemas.microsoft.com/office/word/2010/wordprocessingGroup" xmlns:wpi="http://schemas.microsoft.com/office/word/2010/wordprocessingInk" xmlns:wne="http://schemas.microsoft.com/office/word/2006/wordml" xmlns:wps="http://schemas.microsoft.com/office/word/2010/wordprocessingShape" mc:Ignorable="w14 w15 w16se w16cid wp14">
   <w:body>
     <w:p>
+      <w:pPr>
+        <w:pStyle w:val="Titolo"/>
+      </w:pPr>
       <w:bookmarkStart w:id="0" w:name="_GoBack"/>
       <w:bookmarkEnd w:id="0"/>
     </w:p>
     <w:sectPr>
-      <w:pgSz w:w="11906" w:h="16838"/>
-      <w:pgMar w:top="1417" w:right="1134" w:bottom="1134" w:left="1134" w:header="708" w:footer="708" w:gutter="0"/>
+      <w:pgSz w:w="16838" w:h="11906" w:orient="landscape"/>
+      <w:pgMar w:top="1134" w:right="1417" w:bottom="1134" w:left="1134" w:header="708" w:footer="708" w:gutter="0"/>
       <w:cols w:space="708"/>
       <w:docGrid w:linePitch="360"/>
     </w:sectPr>
@@ -629,8 +632,31 @@
     <w:name w:val="Normal"/>
     <w:qFormat/>
   </w:style>
+  <w:style w:type="paragraph" w:styleId="Titolo1">
+    <w:name w:val="heading 1"/>
+    <w:aliases w:val="Heading 1"/>
+    <w:basedOn w:val="Normale"/>
+    <w:next w:val="Normale"/>
+    <w:link w:val="Titolo1Carattere"/>
+    <w:uiPriority w:val="9"/>
+    <w:qFormat/>
+    <w:rsid w:val="009A179F"/>
+    <w:pPr>
+      <w:keepNext/>
+      <w:keepLines/>
+      <w:spacing w:before="240" w:after="0"/>
+      <w:outlineLvl w:val="0"/>
+    </w:pPr>
+    <w:rPr>
+      <w:rFonts w:asciiTheme="majorHAnsi" w:eastAsiaTheme="majorEastAsia" w:hAnsiTheme="majorHAnsi" w:cstheme="majorBidi"/>
+      <w:color w:val="2F5496" w:themeColor="accent1" w:themeShade="BF"/>
+      <w:sz w:val="32"/>
+      <w:szCs w:val="32"/>
+    </w:rPr>
+  </w:style>
   <w:style w:type="paragraph" w:styleId="Titolo2">
     <w:name w:val="heading 2"/>
+    <w:aliases w:val="Heading 2"/>
     <w:basedOn w:val="Normale"/>
     <w:next w:val="Normale"/>
     <w:link w:val="Titolo2Carattere"/>
@@ -714,6 +740,7 @@
   </w:style>
   <w:style w:type="character" w:customStyle="1" w:styleId="Titolo2Carattere">
     <w:name w:val="Titolo 2 Carattere"/>
+    <w:aliases w:val="Heading 2 Carattere"/>
     <w:basedOn w:val="Carpredefinitoparagrafo"/>
     <w:link w:val="Titolo2"/>
     <w:uiPriority w:val="9"/>
@@ -724,6 +751,56 @@
       <w:color w:val="2F5496" w:themeColor="accent1" w:themeShade="BF"/>
       <w:sz w:val="26"/>
       <w:szCs w:val="26"/>
+    </w:rPr>
+  </w:style>
+  <w:style w:type="character" w:customStyle="1" w:styleId="Titolo1Carattere">
+    <w:name w:val="Titolo 1 Carattere"/>
+    <w:aliases w:val="Heading 1 Carattere"/>
+    <w:basedOn w:val="Carpredefinitoparagrafo"/>
+    <w:link w:val="Titolo1"/>
+    <w:uiPriority w:val="9"/>
+    <w:rsid w:val="009A179F"/>
+    <w:rPr>
+      <w:rFonts w:asciiTheme="majorHAnsi" w:eastAsiaTheme="majorEastAsia" w:hAnsiTheme="majorHAnsi" w:cstheme="majorBidi"/>
+      <w:color w:val="2F5496" w:themeColor="accent1" w:themeShade="BF"/>
+      <w:sz w:val="32"/>
+      <w:szCs w:val="32"/>
+    </w:rPr>
+  </w:style>
+  <w:style w:type="paragraph" w:styleId="Titolo">
+    <w:name w:val="Title"/>
+    <w:aliases w:val="Title"/>
+    <w:basedOn w:val="Normale"/>
+    <w:next w:val="Normale"/>
+    <w:link w:val="TitoloCarattere"/>
+    <w:uiPriority w:val="10"/>
+    <w:qFormat/>
+    <w:rsid w:val="009A179F"/>
+    <w:pPr>
+      <w:spacing w:after="0" w:line="240" w:lineRule="auto"/>
+      <w:contextualSpacing/>
+    </w:pPr>
+    <w:rPr>
+      <w:rFonts w:asciiTheme="majorHAnsi" w:eastAsiaTheme="majorEastAsia" w:hAnsiTheme="majorHAnsi" w:cstheme="majorBidi"/>
+      <w:spacing w:val="-10"/>
+      <w:kern w:val="28"/>
+      <w:sz w:val="56"/>
+      <w:szCs w:val="56"/>
+    </w:rPr>
+  </w:style>
+  <w:style w:type="character" w:customStyle="1" w:styleId="TitoloCarattere">
+    <w:name w:val="Titolo Carattere"/>
+    <w:aliases w:val="Title Carattere"/>
+    <w:basedOn w:val="Carpredefinitoparagrafo"/>
+    <w:link w:val="Titolo"/>
+    <w:uiPriority w:val="10"/>
+    <w:rsid w:val="009A179F"/>
+    <w:rPr>
+      <w:rFonts w:asciiTheme="majorHAnsi" w:eastAsiaTheme="majorEastAsia" w:hAnsiTheme="majorHAnsi" w:cstheme="majorBidi"/>
+      <w:spacing w:val="-10"/>
+      <w:kern w:val="28"/>
+      <w:sz w:val="56"/>
+      <w:szCs w:val="56"/>
     </w:rPr>
   </w:style>
 </w:styles>

</xml_diff>

<commit_message>
Progress on comput. benchmarks
</commit_message>
<xml_diff>
--- a/Templates/AtlasTemplate.docx
+++ b/Templates/AtlasTemplate.docx
@@ -1,14 +1,8 @@
 
 <file path=word/document.xml><?xml version="1.0" encoding="utf-8"?>
-<w:document xmlns:wpc="http://schemas.microsoft.com/office/word/2010/wordprocessingCanvas" xmlns:cx="http://schemas.microsoft.com/office/drawing/2014/chartex" xmlns:cx1="http://schemas.microsoft.com/office/drawing/2015/9/8/chartex" xmlns:cx2="http://schemas.microsoft.com/office/drawing/2015/10/21/chartex" xmlns:cx3="http://schemas.microsoft.com/office/drawing/2016/5/9/chartex" xmlns:cx4="http://schemas.microsoft.com/office/drawing/2016/5/10/chartex" xmlns:cx5="http://schemas.microsoft.com/office/drawing/2016/5/11/chartex" xmlns:cx6="http://schemas.microsoft.com/office/drawing/2016/5/12/chartex" xmlns:cx7="http://schemas.microsoft.com/office/drawing/2016/5/13/chartex" xmlns:cx8="http://schemas.microsoft.com/office/drawing/2016/5/14/chartex" xmlns:mc="http://schemas.openxmlformats.org/markup-compatibility/2006" xmlns:aink="http://schemas.microsoft.com/office/drawing/2016/ink" xmlns:am3d="http://schemas.microsoft.com/office/drawing/2017/model3d" xmlns:o="urn:schemas-microsoft-com:office:office" xmlns:r="http://schemas.openxmlformats.org/officeDocument/2006/relationships" xmlns:m="http://schemas.openxmlformats.org/officeDocument/2006/math" xmlns:v="urn:schemas-microsoft-com:vml" xmlns:wp14="http://schemas.microsoft.com/office/word/2010/wordprocessingDrawing" xmlns:wp="http://schemas.openxmlformats.org/drawingml/2006/wordprocessingDrawing" xmlns:w10="urn:schemas-microsoft-com:office:word" xmlns:w="http://schemas.openxmlformats.org/wordprocessingml/2006/main" xmlns:w14="http://schemas.microsoft.com/office/word/2010/wordml" xmlns:w15="http://schemas.microsoft.com/office/word/2012/wordml" xmlns:w16cid="http://schemas.microsoft.com/office/word/2016/wordml/cid" xmlns:w16se="http://schemas.microsoft.com/office/word/2015/wordml/symex" xmlns:wpg="http://schemas.microsoft.com/office/word/2010/wordprocessingGroup" xmlns:wpi="http://schemas.microsoft.com/office/word/2010/wordprocessingInk" xmlns:wne="http://schemas.microsoft.com/office/word/2006/wordml" xmlns:wps="http://schemas.microsoft.com/office/word/2010/wordprocessingShape" mc:Ignorable="w14 w15 w16se w16cid wp14">
+<w:document xmlns:wpc="http://schemas.microsoft.com/office/word/2010/wordprocessingCanvas" xmlns:cx="http://schemas.microsoft.com/office/drawing/2014/chartex" xmlns:cx1="http://schemas.microsoft.com/office/drawing/2015/9/8/chartex" xmlns:cx2="http://schemas.microsoft.com/office/drawing/2015/10/21/chartex" xmlns:cx3="http://schemas.microsoft.com/office/drawing/2016/5/9/chartex" xmlns:cx4="http://schemas.microsoft.com/office/drawing/2016/5/10/chartex" xmlns:cx5="http://schemas.microsoft.com/office/drawing/2016/5/11/chartex" xmlns:cx6="http://schemas.microsoft.com/office/drawing/2016/5/12/chartex" xmlns:cx7="http://schemas.microsoft.com/office/drawing/2016/5/13/chartex" xmlns:cx8="http://schemas.microsoft.com/office/drawing/2016/5/14/chartex" xmlns:mc="http://schemas.openxmlformats.org/markup-compatibility/2006" xmlns:aink="http://schemas.microsoft.com/office/drawing/2016/ink" xmlns:am3d="http://schemas.microsoft.com/office/drawing/2017/model3d" xmlns:o="urn:schemas-microsoft-com:office:office" xmlns:r="http://schemas.openxmlformats.org/officeDocument/2006/relationships" xmlns:m="http://schemas.openxmlformats.org/officeDocument/2006/math" xmlns:v="urn:schemas-microsoft-com:vml" xmlns:wp14="http://schemas.microsoft.com/office/word/2010/wordprocessingDrawing" xmlns:wp="http://schemas.openxmlformats.org/drawingml/2006/wordprocessingDrawing" xmlns:w10="urn:schemas-microsoft-com:office:word" xmlns:w="http://schemas.openxmlformats.org/wordprocessingml/2006/main" xmlns:w14="http://schemas.microsoft.com/office/word/2010/wordml" xmlns:w15="http://schemas.microsoft.com/office/word/2012/wordml" xmlns:w16cex="http://schemas.microsoft.com/office/word/2018/wordml/cex" xmlns:w16cid="http://schemas.microsoft.com/office/word/2016/wordml/cid" xmlns:w16="http://schemas.microsoft.com/office/word/2018/wordml" xmlns:w16se="http://schemas.microsoft.com/office/word/2015/wordml/symex" xmlns:wpg="http://schemas.microsoft.com/office/word/2010/wordprocessingGroup" xmlns:wpi="http://schemas.microsoft.com/office/word/2010/wordprocessingInk" xmlns:wne="http://schemas.microsoft.com/office/word/2006/wordml" xmlns:wps="http://schemas.microsoft.com/office/word/2010/wordprocessingShape" mc:Ignorable="w14 w15 w16se w16cid w16 w16cex wp14">
   <w:body>
-    <w:p>
-      <w:pPr>
-        <w:pStyle w:val="Titolo"/>
-      </w:pPr>
-      <w:bookmarkStart w:id="0" w:name="_GoBack"/>
-      <w:bookmarkEnd w:id="0"/>
-    </w:p>
+    <w:p/>
     <w:sectPr>
       <w:pgSz w:w="16838" w:h="11906" w:orient="landscape"/>
       <w:pgMar w:top="1134" w:right="1417" w:bottom="1134" w:left="1134" w:header="708" w:footer="708" w:gutter="0"/>
@@ -20,7 +14,7 @@
 </file>
 
 <file path=word/numbering.xml><?xml version="1.0" encoding="utf-8"?>
-<w:numbering xmlns:wpc="http://schemas.microsoft.com/office/word/2010/wordprocessingCanvas" xmlns:cx="http://schemas.microsoft.com/office/drawing/2014/chartex" xmlns:cx1="http://schemas.microsoft.com/office/drawing/2015/9/8/chartex" xmlns:cx2="http://schemas.microsoft.com/office/drawing/2015/10/21/chartex" xmlns:cx3="http://schemas.microsoft.com/office/drawing/2016/5/9/chartex" xmlns:cx4="http://schemas.microsoft.com/office/drawing/2016/5/10/chartex" xmlns:cx5="http://schemas.microsoft.com/office/drawing/2016/5/11/chartex" xmlns:cx6="http://schemas.microsoft.com/office/drawing/2016/5/12/chartex" xmlns:cx7="http://schemas.microsoft.com/office/drawing/2016/5/13/chartex" xmlns:cx8="http://schemas.microsoft.com/office/drawing/2016/5/14/chartex" xmlns:mc="http://schemas.openxmlformats.org/markup-compatibility/2006" xmlns:aink="http://schemas.microsoft.com/office/drawing/2016/ink" xmlns:am3d="http://schemas.microsoft.com/office/drawing/2017/model3d" xmlns:o="urn:schemas-microsoft-com:office:office" xmlns:r="http://schemas.openxmlformats.org/officeDocument/2006/relationships" xmlns:m="http://schemas.openxmlformats.org/officeDocument/2006/math" xmlns:v="urn:schemas-microsoft-com:vml" xmlns:wp14="http://schemas.microsoft.com/office/word/2010/wordprocessingDrawing" xmlns:wp="http://schemas.openxmlformats.org/drawingml/2006/wordprocessingDrawing" xmlns:w10="urn:schemas-microsoft-com:office:word" xmlns:w="http://schemas.openxmlformats.org/wordprocessingml/2006/main" xmlns:w14="http://schemas.microsoft.com/office/word/2010/wordml" xmlns:w15="http://schemas.microsoft.com/office/word/2012/wordml" xmlns:w16cid="http://schemas.microsoft.com/office/word/2016/wordml/cid" xmlns:w16se="http://schemas.microsoft.com/office/word/2015/wordml/symex" xmlns:wpg="http://schemas.microsoft.com/office/word/2010/wordprocessingGroup" xmlns:wpi="http://schemas.microsoft.com/office/word/2010/wordprocessingInk" xmlns:wne="http://schemas.microsoft.com/office/word/2006/wordml" xmlns:wps="http://schemas.microsoft.com/office/word/2010/wordprocessingShape" mc:Ignorable="w14 w15 w16se w16cid wp14">
+<w:numbering xmlns:wpc="http://schemas.microsoft.com/office/word/2010/wordprocessingCanvas" xmlns:cx="http://schemas.microsoft.com/office/drawing/2014/chartex" xmlns:cx1="http://schemas.microsoft.com/office/drawing/2015/9/8/chartex" xmlns:cx2="http://schemas.microsoft.com/office/drawing/2015/10/21/chartex" xmlns:cx3="http://schemas.microsoft.com/office/drawing/2016/5/9/chartex" xmlns:cx4="http://schemas.microsoft.com/office/drawing/2016/5/10/chartex" xmlns:cx5="http://schemas.microsoft.com/office/drawing/2016/5/11/chartex" xmlns:cx6="http://schemas.microsoft.com/office/drawing/2016/5/12/chartex" xmlns:cx7="http://schemas.microsoft.com/office/drawing/2016/5/13/chartex" xmlns:cx8="http://schemas.microsoft.com/office/drawing/2016/5/14/chartex" xmlns:mc="http://schemas.openxmlformats.org/markup-compatibility/2006" xmlns:aink="http://schemas.microsoft.com/office/drawing/2016/ink" xmlns:am3d="http://schemas.microsoft.com/office/drawing/2017/model3d" xmlns:o="urn:schemas-microsoft-com:office:office" xmlns:r="http://schemas.openxmlformats.org/officeDocument/2006/relationships" xmlns:m="http://schemas.openxmlformats.org/officeDocument/2006/math" xmlns:v="urn:schemas-microsoft-com:vml" xmlns:wp14="http://schemas.microsoft.com/office/word/2010/wordprocessingDrawing" xmlns:wp="http://schemas.openxmlformats.org/drawingml/2006/wordprocessingDrawing" xmlns:w10="urn:schemas-microsoft-com:office:word" xmlns:w="http://schemas.openxmlformats.org/wordprocessingml/2006/main" xmlns:w14="http://schemas.microsoft.com/office/word/2010/wordml" xmlns:w15="http://schemas.microsoft.com/office/word/2012/wordml" xmlns:w16cex="http://schemas.microsoft.com/office/word/2018/wordml/cex" xmlns:w16cid="http://schemas.microsoft.com/office/word/2016/wordml/cid" xmlns:w16="http://schemas.microsoft.com/office/word/2018/wordml" xmlns:w16se="http://schemas.microsoft.com/office/word/2015/wordml/symex" xmlns:wpg="http://schemas.microsoft.com/office/word/2010/wordprocessingGroup" xmlns:wpi="http://schemas.microsoft.com/office/word/2010/wordprocessingInk" xmlns:wne="http://schemas.microsoft.com/office/word/2006/wordml" xmlns:wps="http://schemas.microsoft.com/office/word/2010/wordprocessingShape" mc:Ignorable="w14 w15 w16se w16cid w16 w16cex wp14">
   <w:abstractNum w:abstractNumId="0" w15:restartNumberingAfterBreak="0">
     <w:nsid w:val="23CE50C1"/>
     <w:multiLevelType w:val="multilevel"/>
@@ -28,7 +22,6 @@
     <w:lvl w:ilvl="0">
       <w:start w:val="1"/>
       <w:numFmt w:val="decimal"/>
-      <w:pStyle w:val="titolo3"/>
       <w:lvlText w:val="%1."/>
       <w:lvlJc w:val="left"/>
       <w:pPr>
@@ -234,7 +227,7 @@
 </file>
 
 <file path=word/styles.xml><?xml version="1.0" encoding="utf-8"?>
-<w:styles xmlns:mc="http://schemas.openxmlformats.org/markup-compatibility/2006" xmlns:r="http://schemas.openxmlformats.org/officeDocument/2006/relationships" xmlns:w="http://schemas.openxmlformats.org/wordprocessingml/2006/main" xmlns:w14="http://schemas.microsoft.com/office/word/2010/wordml" xmlns:w15="http://schemas.microsoft.com/office/word/2012/wordml" xmlns:w16cid="http://schemas.microsoft.com/office/word/2016/wordml/cid" xmlns:w16se="http://schemas.microsoft.com/office/word/2015/wordml/symex" mc:Ignorable="w14 w15 w16se w16cid">
+<w:styles xmlns:mc="http://schemas.openxmlformats.org/markup-compatibility/2006" xmlns:r="http://schemas.openxmlformats.org/officeDocument/2006/relationships" xmlns:w="http://schemas.openxmlformats.org/wordprocessingml/2006/main" xmlns:w14="http://schemas.microsoft.com/office/word/2010/wordml" xmlns:w15="http://schemas.microsoft.com/office/word/2012/wordml" xmlns:w16cex="http://schemas.microsoft.com/office/word/2018/wordml/cex" xmlns:w16cid="http://schemas.microsoft.com/office/word/2016/wordml/cid" xmlns:w16="http://schemas.microsoft.com/office/word/2018/wordml" xmlns:w16se="http://schemas.microsoft.com/office/word/2015/wordml/symex" mc:Ignorable="w14 w15 w16se w16cid w16 w16cex">
   <w:docDefaults>
     <w:rPrDefault>
       <w:rPr>
@@ -661,7 +654,6 @@
     <w:next w:val="Normale"/>
     <w:link w:val="Titolo2Carattere"/>
     <w:uiPriority w:val="9"/>
-    <w:semiHidden/>
     <w:unhideWhenUsed/>
     <w:qFormat/>
     <w:rsid w:val="007E60C2"/>
@@ -705,35 +697,31 @@
     <w:semiHidden/>
     <w:unhideWhenUsed/>
   </w:style>
-  <w:style w:type="paragraph" w:customStyle="1" w:styleId="titolo3">
-    <w:name w:val="titolo 3"/>
+  <w:style w:type="paragraph" w:customStyle="1" w:styleId="Heading3">
+    <w:name w:val="Heading 3"/>
     <w:basedOn w:val="Titolo2"/>
-    <w:link w:val="titolo3Carattere"/>
+    <w:link w:val="Heading3Carattere1"/>
     <w:qFormat/>
-    <w:rsid w:val="007E60C2"/>
+    <w:rsid w:val="00BE7789"/>
     <w:pPr>
       <w:widowControl w:val="0"/>
-      <w:numPr>
-        <w:numId w:val="2"/>
-      </w:numPr>
       <w:spacing w:before="240" w:line="240" w:lineRule="auto"/>
-      <w:ind w:left="357" w:hanging="357"/>
     </w:pPr>
     <w:rPr>
-      <w:sz w:val="28"/>
+      <w:sz w:val="22"/>
       <w:szCs w:val="32"/>
       <w:lang w:val="en-GB"/>
     </w:rPr>
   </w:style>
-  <w:style w:type="character" w:customStyle="1" w:styleId="titolo3Carattere">
-    <w:name w:val="titolo 3 Carattere"/>
+  <w:style w:type="character" w:customStyle="1" w:styleId="Heading3Carattere1">
+    <w:name w:val="Heading 3 Carattere1"/>
     <w:basedOn w:val="Titolo2Carattere"/>
-    <w:link w:val="titolo3"/>
-    <w:rsid w:val="007E60C2"/>
+    <w:link w:val="Heading3"/>
+    <w:rsid w:val="00BE7789"/>
     <w:rPr>
       <w:rFonts w:asciiTheme="majorHAnsi" w:eastAsiaTheme="majorEastAsia" w:hAnsiTheme="majorHAnsi" w:cstheme="majorBidi"/>
       <w:color w:val="2F5496" w:themeColor="accent1" w:themeShade="BF"/>
-      <w:sz w:val="28"/>
+      <w:sz w:val="26"/>
       <w:szCs w:val="32"/>
       <w:lang w:val="en-GB"/>
     </w:rPr>
@@ -744,7 +732,6 @@
     <w:basedOn w:val="Carpredefinitoparagrafo"/>
     <w:link w:val="Titolo2"/>
     <w:uiPriority w:val="9"/>
-    <w:semiHidden/>
     <w:rsid w:val="007E60C2"/>
     <w:rPr>
       <w:rFonts w:asciiTheme="majorHAnsi" w:eastAsiaTheme="majorEastAsia" w:hAnsiTheme="majorHAnsi" w:cstheme="majorBidi"/>
@@ -801,6 +788,55 @@
       <w:kern w:val="28"/>
       <w:sz w:val="56"/>
       <w:szCs w:val="56"/>
+    </w:rPr>
+  </w:style>
+  <w:style w:type="paragraph" w:customStyle="1" w:styleId="Titolo31">
+    <w:name w:val="Titolo 31"/>
+    <w:basedOn w:val="Didascalia"/>
+    <w:next w:val="Normale"/>
+    <w:link w:val="Heading3Carattere"/>
+    <w:qFormat/>
+    <w:rsid w:val="005A3096"/>
+    <w:rPr>
+      <w:rFonts w:asciiTheme="majorHAnsi" w:hAnsiTheme="majorHAnsi"/>
+      <w:i w:val="0"/>
+      <w:color w:val="2F5496" w:themeColor="accent1" w:themeShade="BF"/>
+      <w:sz w:val="22"/>
+    </w:rPr>
+  </w:style>
+  <w:style w:type="character" w:customStyle="1" w:styleId="Heading3Carattere">
+    <w:name w:val="Heading 3 Carattere"/>
+    <w:basedOn w:val="TitoloCarattere"/>
+    <w:link w:val="Titolo31"/>
+    <w:rsid w:val="005A3096"/>
+    <w:rPr>
+      <w:rFonts w:asciiTheme="majorHAnsi" w:eastAsiaTheme="majorEastAsia" w:hAnsiTheme="majorHAnsi" w:cstheme="majorBidi"/>
+      <w:iCs/>
+      <w:color w:val="2F5496" w:themeColor="accent1" w:themeShade="BF"/>
+      <w:spacing w:val="-10"/>
+      <w:kern w:val="28"/>
+      <w:sz w:val="56"/>
+      <w:szCs w:val="18"/>
+    </w:rPr>
+  </w:style>
+  <w:style w:type="paragraph" w:styleId="Didascalia">
+    <w:name w:val="caption"/>
+    <w:basedOn w:val="Normale"/>
+    <w:next w:val="Normale"/>
+    <w:uiPriority w:val="35"/>
+    <w:semiHidden/>
+    <w:unhideWhenUsed/>
+    <w:qFormat/>
+    <w:rsid w:val="005A3096"/>
+    <w:pPr>
+      <w:spacing w:after="200" w:line="240" w:lineRule="auto"/>
+    </w:pPr>
+    <w:rPr>
+      <w:i/>
+      <w:iCs/>
+      <w:color w:val="44546A" w:themeColor="text2"/>
+      <w:sz w:val="18"/>
+      <w:szCs w:val="18"/>
     </w:rPr>
   </w:style>
 </w:styles>

</xml_diff>